<commit_message>
Updated wording on Pdfs to Team Keba
</commit_message>
<xml_diff>
--- a/app/assets/pdfs/KPVA Elite 2020.docx
+++ b/app/assets/pdfs/KPVA Elite 2020.docx
@@ -15,14 +15,23 @@
           <w:sz w:val="23"/>
           <w:szCs w:val="23"/>
         </w:rPr>
-        <w:t xml:space="preserve">KPVA Elite </w:t>
-      </w:r>
-      <w:r>
-        <w:rPr>
-          <w:sz w:val="23"/>
-          <w:szCs w:val="23"/>
-        </w:rPr>
-        <w:t>2020-2021 Season</w:t>
+        <w:t xml:space="preserve">Team </w:t>
+      </w:r>
+      <w:proofErr w:type="spellStart"/>
+      <w:r>
+        <w:rPr>
+          <w:sz w:val="23"/>
+          <w:szCs w:val="23"/>
+        </w:rPr>
+        <w:t>Keba</w:t>
+      </w:r>
+      <w:proofErr w:type="spellEnd"/>
+      <w:r>
+        <w:rPr>
+          <w:sz w:val="23"/>
+          <w:szCs w:val="23"/>
+        </w:rPr>
+        <w:t xml:space="preserve"> 2020-2021 Season</w:t>
       </w:r>
     </w:p>
     <w:p>
@@ -89,43 +98,65 @@
           <w:sz w:val="23"/>
           <w:szCs w:val="23"/>
         </w:rPr>
-        <w:t>I have read the 20</w:t>
-      </w:r>
-      <w:r>
-        <w:rPr>
-          <w:rFonts w:ascii="Arial" w:hAnsi="Arial" w:cs="Arial"/>
-          <w:color w:val="auto"/>
-          <w:sz w:val="23"/>
-          <w:szCs w:val="23"/>
-        </w:rPr>
-        <w:t>20</w:t>
-      </w:r>
-      <w:r>
-        <w:rPr>
-          <w:rFonts w:ascii="Arial" w:hAnsi="Arial" w:cs="Arial"/>
-          <w:color w:val="auto"/>
-          <w:sz w:val="23"/>
-          <w:szCs w:val="23"/>
-        </w:rPr>
-        <w:t xml:space="preserve"> -202</w:t>
-      </w:r>
-      <w:r>
-        <w:rPr>
-          <w:rFonts w:ascii="Arial" w:hAnsi="Arial" w:cs="Arial"/>
-          <w:color w:val="auto"/>
-          <w:sz w:val="23"/>
-          <w:szCs w:val="23"/>
-        </w:rPr>
-        <w:t>1</w:t>
-      </w:r>
-      <w:r>
-        <w:rPr>
-          <w:rFonts w:ascii="Arial" w:hAnsi="Arial" w:cs="Arial"/>
-          <w:color w:val="auto"/>
-          <w:sz w:val="23"/>
-          <w:szCs w:val="23"/>
-        </w:rPr>
-        <w:t xml:space="preserve"> Parent &amp; Student code of conduct and understand what is to be expected of my student and myself at KPVA Elite Team. I agree to utilize this conduct outline as a resource for general information regarding the KPVA Elite Team and its policies. </w:t>
+        <w:t xml:space="preserve">I have read the 2020 -2021 Parent &amp; Student code of conduct and understand what is to be expected of my student and myself at </w:t>
+      </w:r>
+      <w:r>
+        <w:rPr>
+          <w:rFonts w:ascii="Arial" w:hAnsi="Arial" w:cs="Arial"/>
+          <w:color w:val="auto"/>
+          <w:sz w:val="23"/>
+          <w:szCs w:val="23"/>
+        </w:rPr>
+        <w:t xml:space="preserve">Team </w:t>
+      </w:r>
+      <w:proofErr w:type="spellStart"/>
+      <w:r>
+        <w:rPr>
+          <w:rFonts w:ascii="Arial" w:hAnsi="Arial" w:cs="Arial"/>
+          <w:color w:val="auto"/>
+          <w:sz w:val="23"/>
+          <w:szCs w:val="23"/>
+        </w:rPr>
+        <w:t>Keba</w:t>
+      </w:r>
+      <w:proofErr w:type="spellEnd"/>
+      <w:r>
+        <w:rPr>
+          <w:rFonts w:ascii="Arial" w:hAnsi="Arial" w:cs="Arial"/>
+          <w:color w:val="auto"/>
+          <w:sz w:val="23"/>
+          <w:szCs w:val="23"/>
+        </w:rPr>
+        <w:t xml:space="preserve">. I agree to utilize this conduct outline as a resource for general information regarding the </w:t>
+      </w:r>
+      <w:r>
+        <w:rPr>
+          <w:rFonts w:ascii="Arial" w:hAnsi="Arial" w:cs="Arial"/>
+          <w:color w:val="auto"/>
+          <w:sz w:val="23"/>
+          <w:szCs w:val="23"/>
+        </w:rPr>
+        <w:t xml:space="preserve">Team </w:t>
+      </w:r>
+      <w:proofErr w:type="spellStart"/>
+      <w:r>
+        <w:rPr>
+          <w:rFonts w:ascii="Arial" w:hAnsi="Arial" w:cs="Arial"/>
+          <w:color w:val="auto"/>
+          <w:sz w:val="23"/>
+          <w:szCs w:val="23"/>
+        </w:rPr>
+        <w:t>Keba</w:t>
+      </w:r>
+      <w:proofErr w:type="spellEnd"/>
+      <w:r>
+        <w:rPr>
+          <w:rFonts w:ascii="Arial" w:hAnsi="Arial" w:cs="Arial"/>
+          <w:color w:val="auto"/>
+          <w:sz w:val="23"/>
+          <w:szCs w:val="23"/>
+        </w:rPr>
+        <w:t xml:space="preserve"> and its policies. </w:t>
       </w:r>
     </w:p>
     <w:p>
@@ -275,7 +306,36 @@
           <w:sz w:val="23"/>
           <w:szCs w:val="23"/>
         </w:rPr>
-        <w:t xml:space="preserve">I give my child permission to participate in all classes, trainings, tournaments, team building activities and competitions with the KPVA Elite Team. In case of emergency, I hereby authorize KPVA Elite and its representatives, members, officials, agents, and employees, </w:t>
+        <w:t xml:space="preserve">I give my child permission to participate in all classes, trainings, tournaments, team building activities and competitions with the </w:t>
+      </w:r>
+      <w:r>
+        <w:rPr>
+          <w:rFonts w:ascii="Arial" w:hAnsi="Arial" w:cs="Arial"/>
+          <w:color w:val="auto"/>
+          <w:sz w:val="23"/>
+          <w:szCs w:val="23"/>
+        </w:rPr>
+        <w:t xml:space="preserve">Team </w:t>
+      </w:r>
+      <w:proofErr w:type="spellStart"/>
+      <w:r>
+        <w:rPr>
+          <w:rFonts w:ascii="Arial" w:hAnsi="Arial" w:cs="Arial"/>
+          <w:color w:val="auto"/>
+          <w:sz w:val="23"/>
+          <w:szCs w:val="23"/>
+        </w:rPr>
+        <w:t>Keba</w:t>
+      </w:r>
+      <w:proofErr w:type="spellEnd"/>
+      <w:r>
+        <w:rPr>
+          <w:rFonts w:ascii="Arial" w:hAnsi="Arial" w:cs="Arial"/>
+          <w:color w:val="auto"/>
+          <w:sz w:val="23"/>
+          <w:szCs w:val="23"/>
+        </w:rPr>
+        <w:t xml:space="preserve">. In case of emergency, I hereby authorize KPVA Elite and its representatives, members, officials, agents, and employees, </w:t>
       </w:r>
       <w:proofErr w:type="gramStart"/>
       <w:r>
@@ -295,138 +355,303 @@
           <w:sz w:val="23"/>
           <w:szCs w:val="23"/>
         </w:rPr>
-        <w:t xml:space="preserve"> and/or the nearest hospital emergency room to administer medical attention to the minor named in this registration. I further understand that the KPVA Elite and any of its representatives, members, officials, agents and employees are not responsible or liable for injuries sustained on the premises of the KPVA Elite or during any other activity, tournament, training or competition of the KPVA Elite Team. </w:t>
-      </w:r>
-    </w:p>
-    <w:p>
-      <w:pPr>
-        <w:pStyle w:val="Default"/>
-        <w:rPr>
-          <w:rFonts w:ascii="Arial" w:hAnsi="Arial" w:cs="Arial"/>
-          <w:color w:val="auto"/>
-          <w:sz w:val="23"/>
-          <w:szCs w:val="23"/>
-        </w:rPr>
-      </w:pPr>
-    </w:p>
-    <w:p>
-      <w:pPr>
-        <w:pStyle w:val="Default"/>
-        <w:rPr>
-          <w:rFonts w:ascii="Arial" w:hAnsi="Arial" w:cs="Arial"/>
-          <w:color w:val="auto"/>
-          <w:sz w:val="23"/>
-          <w:szCs w:val="23"/>
-        </w:rPr>
-      </w:pPr>
-      <w:r>
-        <w:rPr>
-          <w:rFonts w:ascii="Arial" w:hAnsi="Arial" w:cs="Arial"/>
-          <w:color w:val="auto"/>
-          <w:sz w:val="23"/>
-          <w:szCs w:val="23"/>
-        </w:rPr>
-        <w:t xml:space="preserve">I certify that my child does not suffer from any allergies of which the KPVA Elite Team needs to be aware, or that if my child does have a severe allergy, I have completed the allergy waiver that explains the proper care of my child should he/she suffer from an allergic reaction while participating in any activities relating to the program for which I am registering my child. </w:t>
-      </w:r>
-    </w:p>
-    <w:p>
-      <w:pPr>
-        <w:pStyle w:val="Default"/>
-        <w:rPr>
-          <w:color w:val="auto"/>
-          <w:sz w:val="23"/>
-          <w:szCs w:val="23"/>
-        </w:rPr>
-      </w:pPr>
-    </w:p>
-    <w:p>
-      <w:pPr>
-        <w:pStyle w:val="Default"/>
-        <w:rPr>
-          <w:color w:val="auto"/>
-          <w:sz w:val="23"/>
-          <w:szCs w:val="23"/>
-        </w:rPr>
-      </w:pPr>
-      <w:r>
-        <w:rPr>
-          <w:rFonts w:ascii="Arial" w:hAnsi="Arial" w:cs="Arial"/>
-          <w:color w:val="auto"/>
-          <w:sz w:val="23"/>
-          <w:szCs w:val="23"/>
-        </w:rPr>
-        <w:t xml:space="preserve">By registering for or participating in any class, training, tournament, competition or other activity related to or sponsored by the KPVA Elite Team, (a) I/we acknowledge and assume any risks of participation in the Programs; (b) KPVA Elite Team, its faculty, employees, agents and volunteers and any performance space provider, shall be indemnified, defended, released and held harmless by my child and the parents/guardians for, against and/or from any expense, damage, loss, claim, injury or action arising out of or related to, caused by or suffered by my child while at KPVA Elite Team or participating in any team Program; (c) KPVA Elite is not responsible for any lost, misplaced or stolen items; and (d) I/we waive all claims related to or arising out of the foregoing. </w:t>
-      </w:r>
-    </w:p>
-    <w:p>
-      <w:pPr>
-        <w:pStyle w:val="Default"/>
-        <w:rPr>
-          <w:rFonts w:ascii="Arial" w:hAnsi="Arial" w:cs="Arial"/>
-          <w:color w:val="auto"/>
-          <w:sz w:val="23"/>
-          <w:szCs w:val="23"/>
-        </w:rPr>
-      </w:pPr>
-    </w:p>
-    <w:p>
-      <w:pPr>
-        <w:pStyle w:val="Default"/>
-        <w:rPr>
-          <w:rFonts w:ascii="Arial" w:hAnsi="Arial" w:cs="Arial"/>
-          <w:color w:val="auto"/>
-          <w:sz w:val="23"/>
-          <w:szCs w:val="23"/>
-        </w:rPr>
-      </w:pPr>
-      <w:r>
-        <w:rPr>
-          <w:rFonts w:ascii="Arial" w:hAnsi="Arial" w:cs="Arial"/>
-          <w:color w:val="auto"/>
-          <w:sz w:val="23"/>
-          <w:szCs w:val="23"/>
-        </w:rPr>
-        <w:t xml:space="preserve">I agree to release, indemnify and hold harmless the KPVA Elite Team and its members, officials, agents and employees against any claims, demands, actions, complaints, suits or other forms of liability that shall arise or be caused by </w:t>
-      </w:r>
-      <w:r>
-        <w:rPr>
-          <w:rFonts w:ascii="Arial" w:hAnsi="Arial" w:cs="Arial"/>
-          <w:color w:val="auto"/>
-          <w:sz w:val="23"/>
-          <w:szCs w:val="23"/>
-        </w:rPr>
-        <w:t xml:space="preserve">the </w:t>
-      </w:r>
-      <w:r>
-        <w:rPr>
-          <w:rFonts w:ascii="Arial" w:hAnsi="Arial" w:cs="Arial"/>
-          <w:color w:val="auto"/>
-          <w:sz w:val="23"/>
-          <w:szCs w:val="23"/>
-        </w:rPr>
-        <w:t xml:space="preserve">further use of my child on radio, television, on the internet, in motion pictures, the print medium or in all media now known or hereafter devised. </w:t>
-      </w:r>
-    </w:p>
-    <w:p>
-      <w:pPr>
-        <w:pStyle w:val="Default"/>
-        <w:rPr>
-          <w:color w:val="auto"/>
-          <w:sz w:val="23"/>
-          <w:szCs w:val="23"/>
-        </w:rPr>
-      </w:pPr>
-    </w:p>
-    <w:p>
-      <w:pPr>
-        <w:pStyle w:val="Default"/>
-        <w:rPr>
-          <w:rFonts w:ascii="Arial" w:hAnsi="Arial" w:cs="Arial"/>
-          <w:color w:val="auto"/>
-          <w:sz w:val="23"/>
-          <w:szCs w:val="23"/>
-        </w:rPr>
-      </w:pPr>
+        <w:t xml:space="preserve"> and/or the nearest hospital emergency room to administer medical attention to the minor named in this registration. I further understand that the KPVA Elite and any of its representatives, members, officials, agents and employees are not responsible or liable for injuries sustained on the premises of the KPVA Elite or during any other activity, tournament, training or competition of the </w:t>
+      </w:r>
+      <w:r>
+        <w:rPr>
+          <w:rFonts w:ascii="Arial" w:hAnsi="Arial" w:cs="Arial"/>
+          <w:color w:val="auto"/>
+          <w:sz w:val="23"/>
+          <w:szCs w:val="23"/>
+        </w:rPr>
+        <w:t xml:space="preserve">Team </w:t>
+      </w:r>
+      <w:proofErr w:type="spellStart"/>
+      <w:r>
+        <w:rPr>
+          <w:rFonts w:ascii="Arial" w:hAnsi="Arial" w:cs="Arial"/>
+          <w:color w:val="auto"/>
+          <w:sz w:val="23"/>
+          <w:szCs w:val="23"/>
+        </w:rPr>
+        <w:t>Keba</w:t>
+      </w:r>
+      <w:proofErr w:type="spellEnd"/>
+      <w:r>
+        <w:rPr>
+          <w:rFonts w:ascii="Arial" w:hAnsi="Arial" w:cs="Arial"/>
+          <w:color w:val="auto"/>
+          <w:sz w:val="23"/>
+          <w:szCs w:val="23"/>
+        </w:rPr>
+        <w:t xml:space="preserve">. </w:t>
+      </w:r>
+    </w:p>
+    <w:p>
+      <w:pPr>
+        <w:pStyle w:val="Default"/>
+        <w:rPr>
+          <w:rFonts w:ascii="Arial" w:hAnsi="Arial" w:cs="Arial"/>
+          <w:color w:val="auto"/>
+          <w:sz w:val="23"/>
+          <w:szCs w:val="23"/>
+        </w:rPr>
+      </w:pPr>
+    </w:p>
+    <w:p>
+      <w:pPr>
+        <w:pStyle w:val="Default"/>
+        <w:rPr>
+          <w:rFonts w:ascii="Arial" w:hAnsi="Arial" w:cs="Arial"/>
+          <w:color w:val="auto"/>
+          <w:sz w:val="23"/>
+          <w:szCs w:val="23"/>
+        </w:rPr>
+      </w:pPr>
+      <w:r>
+        <w:rPr>
+          <w:rFonts w:ascii="Arial" w:hAnsi="Arial" w:cs="Arial"/>
+          <w:color w:val="auto"/>
+          <w:sz w:val="23"/>
+          <w:szCs w:val="23"/>
+        </w:rPr>
+        <w:t xml:space="preserve">I certify that my child does not suffer from any allergies of which the </w:t>
+      </w:r>
+      <w:r>
+        <w:rPr>
+          <w:rFonts w:ascii="Arial" w:hAnsi="Arial" w:cs="Arial"/>
+          <w:color w:val="auto"/>
+          <w:sz w:val="23"/>
+          <w:szCs w:val="23"/>
+        </w:rPr>
+        <w:t xml:space="preserve">Team </w:t>
+      </w:r>
+      <w:proofErr w:type="spellStart"/>
+      <w:r>
+        <w:rPr>
+          <w:rFonts w:ascii="Arial" w:hAnsi="Arial" w:cs="Arial"/>
+          <w:color w:val="auto"/>
+          <w:sz w:val="23"/>
+          <w:szCs w:val="23"/>
+        </w:rPr>
+        <w:t>Keba</w:t>
+      </w:r>
+      <w:proofErr w:type="spellEnd"/>
+      <w:r>
+        <w:rPr>
+          <w:rFonts w:ascii="Arial" w:hAnsi="Arial" w:cs="Arial"/>
+          <w:color w:val="auto"/>
+          <w:sz w:val="23"/>
+          <w:szCs w:val="23"/>
+        </w:rPr>
+        <w:t xml:space="preserve"> needs to be aware, or that if my child does have a severe allergy, I have completed the allergy waiver that explains the proper care of my child should he/she suffer from an allergic reaction while participating in any activities relating to the program for which I am registering my child. </w:t>
+      </w:r>
+    </w:p>
+    <w:p>
+      <w:pPr>
+        <w:pStyle w:val="Default"/>
+        <w:rPr>
+          <w:color w:val="auto"/>
+          <w:sz w:val="23"/>
+          <w:szCs w:val="23"/>
+        </w:rPr>
+      </w:pPr>
+    </w:p>
+    <w:p>
+      <w:pPr>
+        <w:pStyle w:val="Default"/>
+        <w:rPr>
+          <w:color w:val="auto"/>
+          <w:sz w:val="23"/>
+          <w:szCs w:val="23"/>
+        </w:rPr>
+      </w:pPr>
+      <w:r>
+        <w:rPr>
+          <w:rFonts w:ascii="Arial" w:hAnsi="Arial" w:cs="Arial"/>
+          <w:color w:val="auto"/>
+          <w:sz w:val="23"/>
+          <w:szCs w:val="23"/>
+        </w:rPr>
+        <w:t xml:space="preserve">By registering for or participating in any class, training, tournament, competition or other activity related to or sponsored by the </w:t>
+      </w:r>
+      <w:r>
+        <w:rPr>
+          <w:rFonts w:ascii="Arial" w:hAnsi="Arial" w:cs="Arial"/>
+          <w:color w:val="auto"/>
+          <w:sz w:val="23"/>
+          <w:szCs w:val="23"/>
+        </w:rPr>
+        <w:t xml:space="preserve">Team </w:t>
+      </w:r>
+      <w:proofErr w:type="spellStart"/>
+      <w:r>
+        <w:rPr>
+          <w:rFonts w:ascii="Arial" w:hAnsi="Arial" w:cs="Arial"/>
+          <w:color w:val="auto"/>
+          <w:sz w:val="23"/>
+          <w:szCs w:val="23"/>
+        </w:rPr>
+        <w:t>Keba</w:t>
+      </w:r>
+      <w:proofErr w:type="spellEnd"/>
+      <w:r>
+        <w:rPr>
+          <w:rFonts w:ascii="Arial" w:hAnsi="Arial" w:cs="Arial"/>
+          <w:color w:val="auto"/>
+          <w:sz w:val="23"/>
+          <w:szCs w:val="23"/>
+        </w:rPr>
+        <w:t xml:space="preserve">, (a) I/we acknowledge and assume any risks of participation in the Programs; (b) </w:t>
+      </w:r>
+      <w:r>
+        <w:rPr>
+          <w:rFonts w:ascii="Arial" w:hAnsi="Arial" w:cs="Arial"/>
+          <w:color w:val="auto"/>
+          <w:sz w:val="23"/>
+          <w:szCs w:val="23"/>
+        </w:rPr>
+        <w:t xml:space="preserve">Team </w:t>
+      </w:r>
+      <w:proofErr w:type="spellStart"/>
+      <w:r>
+        <w:rPr>
+          <w:rFonts w:ascii="Arial" w:hAnsi="Arial" w:cs="Arial"/>
+          <w:color w:val="auto"/>
+          <w:sz w:val="23"/>
+          <w:szCs w:val="23"/>
+        </w:rPr>
+        <w:t>Keba</w:t>
+      </w:r>
+      <w:proofErr w:type="spellEnd"/>
+      <w:r>
+        <w:rPr>
+          <w:rFonts w:ascii="Arial" w:hAnsi="Arial" w:cs="Arial"/>
+          <w:color w:val="auto"/>
+          <w:sz w:val="23"/>
+          <w:szCs w:val="23"/>
+        </w:rPr>
+        <w:t xml:space="preserve">, its faculty, employees, agents and volunteers and any performance space provider, shall be indemnified, defended, released and held harmless by my child and the parents/guardians for, against and/or from any expense, damage, loss, claim, injury or action arising out of or related to, caused by or suffered by my child while at </w:t>
+      </w:r>
+      <w:r>
+        <w:rPr>
+          <w:rFonts w:ascii="Arial" w:hAnsi="Arial" w:cs="Arial"/>
+          <w:color w:val="auto"/>
+          <w:sz w:val="23"/>
+          <w:szCs w:val="23"/>
+        </w:rPr>
+        <w:t xml:space="preserve">Team </w:t>
+      </w:r>
+      <w:proofErr w:type="spellStart"/>
+      <w:r>
+        <w:rPr>
+          <w:rFonts w:ascii="Arial" w:hAnsi="Arial" w:cs="Arial"/>
+          <w:color w:val="auto"/>
+          <w:sz w:val="23"/>
+          <w:szCs w:val="23"/>
+        </w:rPr>
+        <w:t>Keba</w:t>
+      </w:r>
+      <w:proofErr w:type="spellEnd"/>
+      <w:r>
+        <w:rPr>
+          <w:rFonts w:ascii="Arial" w:hAnsi="Arial" w:cs="Arial"/>
+          <w:color w:val="auto"/>
+          <w:sz w:val="23"/>
+          <w:szCs w:val="23"/>
+        </w:rPr>
+        <w:t xml:space="preserve"> or participating in any team Program; (c) KPVA Elite is not responsible for any lost, misplaced or stolen items; and (d) I/we waive all claims related to or arising out of the foregoing. </w:t>
+      </w:r>
+    </w:p>
+    <w:p>
+      <w:pPr>
+        <w:pStyle w:val="Default"/>
+        <w:rPr>
+          <w:rFonts w:ascii="Arial" w:hAnsi="Arial" w:cs="Arial"/>
+          <w:color w:val="auto"/>
+          <w:sz w:val="23"/>
+          <w:szCs w:val="23"/>
+        </w:rPr>
+      </w:pPr>
+    </w:p>
+    <w:p>
+      <w:pPr>
+        <w:pStyle w:val="Default"/>
+        <w:rPr>
+          <w:rFonts w:ascii="Arial" w:hAnsi="Arial" w:cs="Arial"/>
+          <w:color w:val="auto"/>
+          <w:sz w:val="23"/>
+          <w:szCs w:val="23"/>
+        </w:rPr>
+      </w:pPr>
+      <w:r>
+        <w:rPr>
+          <w:rFonts w:ascii="Arial" w:hAnsi="Arial" w:cs="Arial"/>
+          <w:color w:val="auto"/>
+          <w:sz w:val="23"/>
+          <w:szCs w:val="23"/>
+        </w:rPr>
+        <w:t xml:space="preserve">I agree to release, indemnify and hold harmless the </w:t>
+      </w:r>
+      <w:r>
+        <w:rPr>
+          <w:rFonts w:ascii="Arial" w:hAnsi="Arial" w:cs="Arial"/>
+          <w:color w:val="auto"/>
+          <w:sz w:val="23"/>
+          <w:szCs w:val="23"/>
+        </w:rPr>
+        <w:t xml:space="preserve">Team </w:t>
+      </w:r>
+      <w:proofErr w:type="spellStart"/>
+      <w:r>
+        <w:rPr>
+          <w:rFonts w:ascii="Arial" w:hAnsi="Arial" w:cs="Arial"/>
+          <w:color w:val="auto"/>
+          <w:sz w:val="23"/>
+          <w:szCs w:val="23"/>
+        </w:rPr>
+        <w:t>Keba</w:t>
+      </w:r>
+      <w:proofErr w:type="spellEnd"/>
+      <w:r>
+        <w:rPr>
+          <w:rFonts w:ascii="Arial" w:hAnsi="Arial" w:cs="Arial"/>
+          <w:color w:val="auto"/>
+          <w:sz w:val="23"/>
+          <w:szCs w:val="23"/>
+        </w:rPr>
+        <w:t xml:space="preserve"> and its members, officials, agents and employees against any claims, demands, actions, complaints, suits or other forms of liability that shall arise or be caused by the further use of my child on radio, television, on the internet, in motion pictures, the print medium or in all media now known or hereafter devised. </w:t>
+      </w:r>
+    </w:p>
+    <w:p>
+      <w:pPr>
+        <w:pStyle w:val="Default"/>
+        <w:rPr>
+          <w:color w:val="auto"/>
+          <w:sz w:val="23"/>
+          <w:szCs w:val="23"/>
+        </w:rPr>
+      </w:pPr>
+    </w:p>
+    <w:p>
+      <w:pPr>
+        <w:pStyle w:val="Default"/>
+        <w:rPr>
+          <w:rFonts w:ascii="Arial" w:hAnsi="Arial" w:cs="Arial"/>
+          <w:color w:val="auto"/>
+          <w:sz w:val="23"/>
+          <w:szCs w:val="23"/>
+        </w:rPr>
+      </w:pPr>
+      <w:r>
+        <w:rPr>
+          <w:rFonts w:ascii="Arial" w:hAnsi="Arial" w:cs="Arial"/>
+          <w:color w:val="auto"/>
+          <w:sz w:val="23"/>
+          <w:szCs w:val="23"/>
+        </w:rPr>
+        <w:t xml:space="preserve">I understand and agree that no monies or other consideration in any form, including reimbursement for any expense incurred by me or my child will become due to me, my </w:t>
+      </w:r>
       <w:r>
         <w:rPr>
           <w:rFonts w:ascii="Arial" w:hAnsi="Arial" w:cs="Arial"/>
@@ -435,37 +660,95 @@
           <w:szCs w:val="23"/>
         </w:rPr>
         <w:lastRenderedPageBreak/>
-        <w:t xml:space="preserve">I understand and agree that no monies or other consideration in any form, including reimbursement for any expense incurred by me or my child will become due to me, my child, our heirs, agents or assigns at any time because of my child’s participation in any of the above activities. </w:t>
-      </w:r>
-    </w:p>
-    <w:p>
-      <w:pPr>
-        <w:pStyle w:val="Default"/>
-        <w:rPr>
-          <w:color w:val="auto"/>
-          <w:sz w:val="23"/>
-          <w:szCs w:val="23"/>
-        </w:rPr>
-      </w:pPr>
-    </w:p>
-    <w:p>
-      <w:pPr>
-        <w:pStyle w:val="Default"/>
-        <w:rPr>
-          <w:rFonts w:ascii="Arial" w:hAnsi="Arial" w:cs="Arial"/>
-          <w:color w:val="auto"/>
-          <w:sz w:val="23"/>
-          <w:szCs w:val="23"/>
-        </w:rPr>
-      </w:pPr>
-      <w:r>
-        <w:rPr>
-          <w:rFonts w:ascii="Arial" w:hAnsi="Arial" w:cs="Arial"/>
-          <w:color w:val="auto"/>
-          <w:sz w:val="23"/>
-          <w:szCs w:val="23"/>
-        </w:rPr>
-        <w:t xml:space="preserve">I hereby consent to have my child/children photographed, filmed, audio taped and/or interviewed by the media and grant the rights in perpetuity from the time he or she enters the KPVA Elite Team for the placement/ try out class and for participation in the KPVA Elite Team. </w:t>
+        <w:t xml:space="preserve">child, our heirs, agents or assigns at any time because of my child’s participation in any of the above activities. </w:t>
+      </w:r>
+    </w:p>
+    <w:p>
+      <w:pPr>
+        <w:pStyle w:val="Default"/>
+        <w:rPr>
+          <w:color w:val="auto"/>
+          <w:sz w:val="23"/>
+          <w:szCs w:val="23"/>
+        </w:rPr>
+      </w:pPr>
+    </w:p>
+    <w:p>
+      <w:pPr>
+        <w:pStyle w:val="Default"/>
+        <w:rPr>
+          <w:rFonts w:ascii="Arial" w:hAnsi="Arial" w:cs="Arial"/>
+          <w:color w:val="auto"/>
+          <w:sz w:val="23"/>
+          <w:szCs w:val="23"/>
+        </w:rPr>
+      </w:pPr>
+      <w:r>
+        <w:rPr>
+          <w:rFonts w:ascii="Arial" w:hAnsi="Arial" w:cs="Arial"/>
+          <w:color w:val="auto"/>
+          <w:sz w:val="23"/>
+          <w:szCs w:val="23"/>
+        </w:rPr>
+        <w:t xml:space="preserve">I hereby consent to have my child/children photographed, filmed, audio taped and/or interviewed by the media and grant the rights in perpetuity from the time he or she enters the </w:t>
+      </w:r>
+      <w:r>
+        <w:rPr>
+          <w:rFonts w:ascii="Arial" w:hAnsi="Arial" w:cs="Arial"/>
+          <w:color w:val="auto"/>
+          <w:sz w:val="23"/>
+          <w:szCs w:val="23"/>
+        </w:rPr>
+        <w:t xml:space="preserve">Team </w:t>
+      </w:r>
+      <w:proofErr w:type="spellStart"/>
+      <w:r>
+        <w:rPr>
+          <w:rFonts w:ascii="Arial" w:hAnsi="Arial" w:cs="Arial"/>
+          <w:color w:val="auto"/>
+          <w:sz w:val="23"/>
+          <w:szCs w:val="23"/>
+        </w:rPr>
+        <w:t>Keba</w:t>
+      </w:r>
+      <w:proofErr w:type="spellEnd"/>
+      <w:r>
+        <w:rPr>
+          <w:rFonts w:ascii="Arial" w:hAnsi="Arial" w:cs="Arial"/>
+          <w:color w:val="auto"/>
+          <w:sz w:val="23"/>
+          <w:szCs w:val="23"/>
+        </w:rPr>
+        <w:t xml:space="preserve"> for the placement/ try out class and for participation in the </w:t>
+      </w:r>
+      <w:r>
+        <w:rPr>
+          <w:rFonts w:ascii="Arial" w:hAnsi="Arial" w:cs="Arial"/>
+          <w:color w:val="auto"/>
+          <w:sz w:val="23"/>
+          <w:szCs w:val="23"/>
+        </w:rPr>
+        <w:t xml:space="preserve">Team </w:t>
+      </w:r>
+      <w:proofErr w:type="spellStart"/>
+      <w:r>
+        <w:rPr>
+          <w:rFonts w:ascii="Arial" w:hAnsi="Arial" w:cs="Arial"/>
+          <w:color w:val="auto"/>
+          <w:sz w:val="23"/>
+          <w:szCs w:val="23"/>
+        </w:rPr>
+        <w:t>Keba</w:t>
+      </w:r>
+      <w:proofErr w:type="spellEnd"/>
+      <w:r>
+        <w:rPr>
+          <w:rFonts w:ascii="Arial" w:hAnsi="Arial" w:cs="Arial"/>
+          <w:color w:val="auto"/>
+          <w:sz w:val="23"/>
+          <w:szCs w:val="23"/>
+        </w:rPr>
+        <w:t xml:space="preserve">. </w:t>
       </w:r>
     </w:p>
     <w:p>
@@ -517,37 +800,95 @@
           <w:sz w:val="23"/>
           <w:szCs w:val="23"/>
         </w:rPr>
-        <w:t xml:space="preserve">I understand and agree that I am liable for the full tuition amount indicated on any KPVA Elite Team materials, including any late charges, fees, or interest, even in the event of the student's withdrawal or dismissal from the program before it’s complete. </w:t>
-      </w:r>
-    </w:p>
-    <w:p>
-      <w:pPr>
-        <w:pStyle w:val="Default"/>
-        <w:rPr>
-          <w:color w:val="auto"/>
-          <w:sz w:val="23"/>
-          <w:szCs w:val="23"/>
-        </w:rPr>
-      </w:pPr>
-    </w:p>
-    <w:p>
-      <w:pPr>
-        <w:pStyle w:val="Default"/>
-        <w:rPr>
-          <w:rFonts w:ascii="Arial" w:hAnsi="Arial" w:cs="Arial"/>
-          <w:color w:val="auto"/>
-          <w:sz w:val="23"/>
-          <w:szCs w:val="23"/>
-        </w:rPr>
-      </w:pPr>
-      <w:r>
-        <w:rPr>
-          <w:rFonts w:ascii="Arial" w:hAnsi="Arial" w:cs="Arial"/>
-          <w:color w:val="auto"/>
-          <w:sz w:val="23"/>
-          <w:szCs w:val="23"/>
-        </w:rPr>
-        <w:t xml:space="preserve">I understand that the KPVA Elite Team does not offer any tuition refunds for missed classes, </w:t>
+        <w:t xml:space="preserve">I understand and agree that I am liable for the full tuition amount indicated on any </w:t>
+      </w:r>
+      <w:r>
+        <w:rPr>
+          <w:rFonts w:ascii="Arial" w:hAnsi="Arial" w:cs="Arial"/>
+          <w:color w:val="auto"/>
+          <w:sz w:val="23"/>
+          <w:szCs w:val="23"/>
+        </w:rPr>
+        <w:t xml:space="preserve">Team </w:t>
+      </w:r>
+      <w:proofErr w:type="spellStart"/>
+      <w:r>
+        <w:rPr>
+          <w:rFonts w:ascii="Arial" w:hAnsi="Arial" w:cs="Arial"/>
+          <w:color w:val="auto"/>
+          <w:sz w:val="23"/>
+          <w:szCs w:val="23"/>
+        </w:rPr>
+        <w:t>Keba</w:t>
+      </w:r>
+      <w:proofErr w:type="spellEnd"/>
+      <w:r>
+        <w:rPr>
+          <w:rFonts w:ascii="Arial" w:hAnsi="Arial" w:cs="Arial"/>
+          <w:color w:val="auto"/>
+          <w:sz w:val="23"/>
+          <w:szCs w:val="23"/>
+        </w:rPr>
+        <w:t xml:space="preserve"> materials, including any late charges, fees, or interest, even in the event of the student's withdrawal or dismissal from the program before it’s complete. </w:t>
+      </w:r>
+    </w:p>
+    <w:p>
+      <w:pPr>
+        <w:pStyle w:val="Default"/>
+        <w:rPr>
+          <w:color w:val="auto"/>
+          <w:sz w:val="23"/>
+          <w:szCs w:val="23"/>
+        </w:rPr>
+      </w:pPr>
+    </w:p>
+    <w:p>
+      <w:pPr>
+        <w:pStyle w:val="Default"/>
+        <w:rPr>
+          <w:rFonts w:ascii="Arial" w:hAnsi="Arial" w:cs="Arial"/>
+          <w:color w:val="auto"/>
+          <w:sz w:val="23"/>
+          <w:szCs w:val="23"/>
+        </w:rPr>
+      </w:pPr>
+      <w:r>
+        <w:rPr>
+          <w:rFonts w:ascii="Arial" w:hAnsi="Arial" w:cs="Arial"/>
+          <w:color w:val="auto"/>
+          <w:sz w:val="23"/>
+          <w:szCs w:val="23"/>
+        </w:rPr>
+        <w:t xml:space="preserve">I understand that the </w:t>
+      </w:r>
+      <w:r>
+        <w:rPr>
+          <w:rFonts w:ascii="Arial" w:hAnsi="Arial" w:cs="Arial"/>
+          <w:color w:val="auto"/>
+          <w:sz w:val="23"/>
+          <w:szCs w:val="23"/>
+        </w:rPr>
+        <w:t xml:space="preserve">Team </w:t>
+      </w:r>
+      <w:proofErr w:type="spellStart"/>
+      <w:r>
+        <w:rPr>
+          <w:rFonts w:ascii="Arial" w:hAnsi="Arial" w:cs="Arial"/>
+          <w:color w:val="auto"/>
+          <w:sz w:val="23"/>
+          <w:szCs w:val="23"/>
+        </w:rPr>
+        <w:t>Keba</w:t>
+      </w:r>
+      <w:proofErr w:type="spellEnd"/>
+      <w:r>
+        <w:rPr>
+          <w:rFonts w:ascii="Arial" w:hAnsi="Arial" w:cs="Arial"/>
+          <w:color w:val="auto"/>
+          <w:sz w:val="23"/>
+          <w:szCs w:val="23"/>
+        </w:rPr>
+        <w:t xml:space="preserve"> does not offer any tuition refunds for missed classes, </w:t>
       </w:r>
       <w:proofErr w:type="gramStart"/>
       <w:r>

</xml_diff>